<commit_message>
agrega documentacion en pdf
</commit_message>
<xml_diff>
--- a/Documentacion Sistema Monitoreo Maquinas Herramienta (Gustavo Atala).docx
+++ b/Documentacion Sistema Monitoreo Maquinas Herramienta (Gustavo Atala).docx
@@ -201,7 +201,7 @@
                                 <w:b/>
                                 <w:bCs/>
                                 <w:caps/>
-                                <w:color w:val="2F5496" w:themeColor="accent1" w:themeShade="BF"/>
+                                <w:color w:val="000000" w:themeColor="text1"/>
                                 <w:sz w:val="56"/>
                                 <w:szCs w:val="56"/>
                                 <w:u w:val="single"/>
@@ -213,7 +213,7 @@
                                 <w:b/>
                                 <w:bCs/>
                                 <w:caps/>
-                                <w:color w:val="2F5496" w:themeColor="accent1" w:themeShade="BF"/>
+                                <w:color w:val="000000" w:themeColor="text1"/>
                                 <w:sz w:val="56"/>
                                 <w:szCs w:val="56"/>
                                 <w:u w:val="single"/>
@@ -226,6 +226,7 @@
                             <w:pPr>
                               <w:jc w:val="center"/>
                               <w:rPr>
+                                <w:color w:val="000000" w:themeColor="text1"/>
                                 <w:sz w:val="52"/>
                                 <w:szCs w:val="52"/>
                               </w:rPr>
@@ -235,7 +236,7 @@
                                 <w:b/>
                                 <w:bCs/>
                                 <w:caps/>
-                                <w:color w:val="2F5496" w:themeColor="accent1" w:themeShade="BF"/>
+                                <w:color w:val="000000" w:themeColor="text1"/>
                                 <w:sz w:val="56"/>
                                 <w:szCs w:val="56"/>
                                 <w:u w:val="single"/>
@@ -274,7 +275,7 @@
                           <w:b/>
                           <w:bCs/>
                           <w:caps/>
-                          <w:color w:val="2F5496" w:themeColor="accent1" w:themeShade="BF"/>
+                          <w:color w:val="000000" w:themeColor="text1"/>
                           <w:sz w:val="56"/>
                           <w:szCs w:val="56"/>
                           <w:u w:val="single"/>
@@ -286,7 +287,7 @@
                           <w:b/>
                           <w:bCs/>
                           <w:caps/>
-                          <w:color w:val="2F5496" w:themeColor="accent1" w:themeShade="BF"/>
+                          <w:color w:val="000000" w:themeColor="text1"/>
                           <w:sz w:val="56"/>
                           <w:szCs w:val="56"/>
                           <w:u w:val="single"/>
@@ -299,6 +300,7 @@
                       <w:pPr>
                         <w:jc w:val="center"/>
                         <w:rPr>
+                          <w:color w:val="000000" w:themeColor="text1"/>
                           <w:sz w:val="52"/>
                           <w:szCs w:val="52"/>
                         </w:rPr>
@@ -308,7 +310,7 @@
                           <w:b/>
                           <w:bCs/>
                           <w:caps/>
-                          <w:color w:val="2F5496" w:themeColor="accent1" w:themeShade="BF"/>
+                          <w:color w:val="000000" w:themeColor="text1"/>
                           <w:sz w:val="56"/>
                           <w:szCs w:val="56"/>
                           <w:u w:val="single"/>
@@ -653,7 +655,6 @@
           <w:u w:val="single"/>
           <w:lang w:val="es-AR"/>
         </w:rPr>
-        <w:lastRenderedPageBreak/>
         <w:t xml:space="preserve">Proyecto: </w:t>
       </w:r>
       <w:r>
@@ -2079,7 +2080,6 @@
         <w:rPr>
           <w:lang w:val="es-AR"/>
         </w:rPr>
-        <w:lastRenderedPageBreak/>
         <w:t>2. Situación Problemática</w:t>
       </w:r>
       <w:bookmarkEnd w:id="3"/>
@@ -2959,19 +2959,7 @@
           <w:rPr>
             <w:rStyle w:val="Hyperlink"/>
           </w:rPr>
-          <w:t>maqu</w:t>
-        </w:r>
-        <w:r>
-          <w:rPr>
-            <w:rStyle w:val="Hyperlink"/>
-          </w:rPr>
-          <w:t>i</w:t>
-        </w:r>
-        <w:r>
-          <w:rPr>
-            <w:rStyle w:val="Hyperlink"/>
-          </w:rPr>
-          <w:t>nas.drawio</w:t>
+          <w:t>maquinas.drawio</w:t>
         </w:r>
         <w:proofErr w:type="spellEnd"/>
         <w:proofErr w:type="gramEnd"/>
@@ -3008,7 +2996,6 @@
         <w:rPr>
           <w:lang w:val="es-AR"/>
         </w:rPr>
-        <w:lastRenderedPageBreak/>
         <w:t>5. Listado de Tablas</w:t>
       </w:r>
       <w:bookmarkEnd w:id="11"/>
@@ -5146,15 +5133,7 @@
                 <w:color w:val="000000"/>
                 <w:lang w:eastAsia="es-MX"/>
               </w:rPr>
-              <w:t>corriente_L</w:t>
-            </w:r>
-            <w:r>
-              <w:rPr>
-                <w:rFonts w:ascii="Calibri" w:eastAsia="Times New Roman" w:hAnsi="Calibri" w:cs="Calibri"/>
-                <w:color w:val="000000"/>
-                <w:lang w:eastAsia="es-MX"/>
-              </w:rPr>
-              <w:t>2</w:t>
+              <w:t>corriente_L2</w:t>
             </w:r>
           </w:p>
         </w:tc>
@@ -5300,15 +5279,7 @@
                 <w:color w:val="000000"/>
                 <w:lang w:eastAsia="es-MX"/>
               </w:rPr>
-              <w:t>corriente_L</w:t>
-            </w:r>
-            <w:r>
-              <w:rPr>
-                <w:rFonts w:ascii="Calibri" w:eastAsia="Times New Roman" w:hAnsi="Calibri" w:cs="Calibri"/>
-                <w:color w:val="000000"/>
-                <w:lang w:eastAsia="es-MX"/>
-              </w:rPr>
-              <w:t>3</w:t>
+              <w:t>corriente_L3</w:t>
             </w:r>
           </w:p>
         </w:tc>
@@ -5608,15 +5579,7 @@
                 <w:color w:val="000000"/>
                 <w:lang w:eastAsia="es-MX"/>
               </w:rPr>
-              <w:t>tensión_L</w:t>
-            </w:r>
-            <w:r>
-              <w:rPr>
-                <w:rFonts w:ascii="Calibri" w:eastAsia="Times New Roman" w:hAnsi="Calibri" w:cs="Calibri"/>
-                <w:color w:val="000000"/>
-                <w:lang w:eastAsia="es-MX"/>
-              </w:rPr>
-              <w:t>2</w:t>
+              <w:t>tensión_L2</w:t>
             </w:r>
           </w:p>
         </w:tc>
@@ -5770,15 +5733,7 @@
                 <w:color w:val="000000"/>
                 <w:lang w:eastAsia="es-MX"/>
               </w:rPr>
-              <w:t>tensión_L</w:t>
-            </w:r>
-            <w:r>
-              <w:rPr>
-                <w:rFonts w:ascii="Calibri" w:eastAsia="Times New Roman" w:hAnsi="Calibri" w:cs="Calibri"/>
-                <w:color w:val="000000"/>
-                <w:lang w:eastAsia="es-MX"/>
-              </w:rPr>
-              <w:t>3</w:t>
+              <w:t>tensión_L3</w:t>
             </w:r>
           </w:p>
         </w:tc>
@@ -6081,7 +6036,6 @@
                 <w:color w:val="000000"/>
                 <w:lang w:eastAsia="es-MX"/>
               </w:rPr>
-              <w:lastRenderedPageBreak/>
               <w:t>p</w:t>
             </w:r>
             <w:r>
@@ -6241,10 +6195,7 @@
     </w:p>
     <w:p>
       <w:r>
-        <w:t>Descripción: Configuraciones específicas para cada máquina</w:t>
-      </w:r>
-      <w:r>
-        <w:t xml:space="preserve"> </w:t>
+        <w:t xml:space="preserve">Descripción: Configuraciones específicas para cada máquina </w:t>
       </w:r>
     </w:p>
     <w:p/>
@@ -7228,52 +7179,7 @@
         <w:ind w:firstLine="142"/>
       </w:pPr>
     </w:p>
-    <w:p>
-      <w:pPr>
-        <w:rPr>
-          <w:rFonts w:cstheme="minorHAnsi"/>
-        </w:rPr>
-      </w:pPr>
-      <w:r>
-        <w:rPr>
-          <w:rFonts w:cstheme="minorHAnsi"/>
-        </w:rPr>
-        <w:br w:type="page"/>
-      </w:r>
-    </w:p>
-    <w:p>
-      <w:pPr>
-        <w:ind w:firstLine="142"/>
-      </w:pPr>
-    </w:p>
-    <w:p>
-      <w:pPr>
-        <w:ind w:firstLine="142"/>
-      </w:pPr>
-    </w:p>
-    <w:p>
-      <w:pPr>
-        <w:ind w:firstLine="142"/>
-      </w:pPr>
-    </w:p>
-    <w:p>
-      <w:pPr>
-        <w:ind w:firstLine="142"/>
-      </w:pPr>
-      <w:r>
-        <w:br/>
-      </w:r>
-    </w:p>
-    <w:p>
-      <w:pPr>
-        <w:ind w:firstLine="142"/>
-      </w:pPr>
-    </w:p>
-    <w:p>
-      <w:r>
-        <w:br w:type="page"/>
-      </w:r>
-    </w:p>
+    <w:p/>
     <w:sectPr>
       <w:headerReference w:type="default" r:id="rId17"/>
       <w:pgSz w:w="11906" w:h="16838"/>
@@ -9227,6 +9133,7 @@
   <w:style w:type="character" w:default="1" w:styleId="DefaultParagraphFont">
     <w:name w:val="Default Paragraph Font"/>
     <w:uiPriority w:val="1"/>
+    <w:semiHidden/>
     <w:unhideWhenUsed/>
   </w:style>
   <w:style w:type="table" w:default="1" w:styleId="TableNormal">

</xml_diff>